<commit_message>
Change Table of Contents & Introduction & Schedule
</commit_message>
<xml_diff>
--- a/SRS.docx
+++ b/SRS.docx
@@ -2,6 +2,8 @@
 <file path=word/document.xml><?xml version="1.0" encoding="utf-8"?>
 <w:document xmlns:wpc="http://schemas.microsoft.com/office/word/2010/wordprocessingCanvas" xmlns:mc="http://schemas.openxmlformats.org/markup-compatibility/2006" xmlns:o="urn:schemas-microsoft-com:office:office" xmlns:r="http://schemas.openxmlformats.org/officeDocument/2006/relationships" xmlns:m="http://schemas.openxmlformats.org/officeDocument/2006/math" xmlns:v="urn:schemas-microsoft-com:vml" xmlns:wp14="http://schemas.microsoft.com/office/word/2010/wordprocessingDrawing" xmlns:wp="http://schemas.openxmlformats.org/drawingml/2006/wordprocessingDrawing" xmlns:w10="urn:schemas-microsoft-com:office:word" xmlns:w="http://schemas.openxmlformats.org/wordprocessingml/2006/main" xmlns:w14="http://schemas.microsoft.com/office/word/2010/wordml" xmlns:wpg="http://schemas.microsoft.com/office/word/2010/wordprocessingGroup" xmlns:wpi="http://schemas.microsoft.com/office/word/2010/wordprocessingInk" xmlns:wne="http://schemas.microsoft.com/office/word/2006/wordml" xmlns:wps="http://schemas.microsoft.com/office/word/2010/wordprocessingShape" mc:Ignorable="w14 wp14">
   <w:body>
+    <w:bookmarkStart w:id="0" w:name="_GoBack"/>
+    <w:bookmarkEnd w:id="0"/>
     <w:p>
       <w:pPr>
         <w:rPr>
@@ -323,7 +325,7 @@
           <w:szCs w:val="40"/>
         </w:rPr>
       </w:pPr>
-      <w:commentRangeStart w:id="0"/>
+      <w:commentRangeStart w:id="1"/>
       <w:r>
         <w:rPr>
           <w:rFonts w:ascii="Times New Roman" w:hAnsi="Times New Roman" w:cs="Times New Roman"/>
@@ -356,12 +358,12 @@
         </w:rPr>
         <w:t>SE 300 Section 1</w:t>
       </w:r>
-      <w:commentRangeEnd w:id="0"/>
+      <w:commentRangeEnd w:id="1"/>
       <w:r>
         <w:rPr>
           <w:rStyle w:val="CommentReference"/>
         </w:rPr>
-        <w:commentReference w:id="0"/>
+        <w:commentReference w:id="1"/>
       </w:r>
     </w:p>
     <w:p>
@@ -410,6 +412,15 @@
     </w:p>
     <w:sdt>
       <w:sdtPr>
+        <w:rPr>
+          <w:rFonts w:asciiTheme="minorHAnsi" w:eastAsiaTheme="minorEastAsia" w:hAnsiTheme="minorHAnsi" w:cstheme="minorBidi"/>
+          <w:b w:val="0"/>
+          <w:bCs w:val="0"/>
+          <w:color w:val="auto"/>
+          <w:sz w:val="22"/>
+          <w:szCs w:val="22"/>
+          <w:lang w:eastAsia="en-US"/>
+        </w:rPr>
         <w:id w:val="-1945845486"/>
         <w:docPartObj>
           <w:docPartGallery w:val="Table of Contents"/>
@@ -418,12 +429,7 @@
       </w:sdtPr>
       <w:sdtEndPr>
         <w:rPr>
-          <w:rFonts w:asciiTheme="minorHAnsi" w:eastAsiaTheme="minorEastAsia" w:hAnsiTheme="minorHAnsi" w:cstheme="minorBidi"/>
           <w:noProof/>
-          <w:color w:val="auto"/>
-          <w:sz w:val="22"/>
-          <w:szCs w:val="22"/>
-          <w:lang w:eastAsia="en-US"/>
         </w:rPr>
       </w:sdtEndPr>
       <w:sdtContent>
@@ -840,8 +846,6 @@
         </w:rPr>
         <w:br w:type="page"/>
       </w:r>
-      <w:bookmarkStart w:id="1" w:name="_GoBack"/>
-      <w:bookmarkEnd w:id="1"/>
     </w:p>
     <w:p>
       <w:pPr>
@@ -1494,7 +1498,7 @@
         <w:autoSpaceDN w:val="0"/>
         <w:adjustRightInd w:val="0"/>
         <w:rPr>
-          <w:rFonts w:ascii="Times New Roman" w:hAnsi="Times New Roman" w:cs="Times New Roman" w:hint="eastAsia"/>
+          <w:rFonts w:ascii="Times New Roman" w:hAnsi="Times New Roman" w:cs="Times New Roman"/>
           <w:sz w:val="24"/>
           <w:szCs w:val="24"/>
         </w:rPr>
@@ -1542,6 +1546,16 @@
     <w:p>
       <w:pPr>
         <w:pStyle w:val="Heading1"/>
+        <w:rPr>
+          <w:rFonts w:ascii="Times New Roman" w:hAnsi="Times New Roman" w:cs="Times New Roman"/>
+          <w:b/>
+          <w:sz w:val="24"/>
+          <w:szCs w:val="24"/>
+          <w:lang w:eastAsia="zh-CN"/>
+        </w:rPr>
+      </w:pPr>
+      <w:bookmarkStart w:id="5" w:name="_Toc348976254"/>
+      <w:r>
         <w:rPr>
           <w:rFonts w:ascii="Times New Roman" w:hAnsi="Times New Roman" w:cs="Times New Roman" w:hint="eastAsia"/>
           <w:b/>
@@ -1549,38 +1563,93 @@
           <w:szCs w:val="24"/>
           <w:lang w:eastAsia="zh-CN"/>
         </w:rPr>
-      </w:pPr>
-      <w:bookmarkStart w:id="5" w:name="_Toc348976254"/>
+        <w:t>Schedule</w:t>
+      </w:r>
+      <w:bookmarkEnd w:id="5"/>
+    </w:p>
+    <w:p>
+      <w:pPr>
+        <w:jc w:val="both"/>
+        <w:rPr>
+          <w:rFonts w:ascii="Times New Roman" w:hAnsi="Times New Roman" w:cs="Times New Roman"/>
+          <w:sz w:val="24"/>
+          <w:szCs w:val="24"/>
+          <w:lang w:eastAsia="zh-CN"/>
+        </w:rPr>
+      </w:pPr>
+      <w:r>
+        <w:rPr>
+          <w:rFonts w:ascii="Times New Roman" w:hAnsi="Times New Roman" w:cs="Times New Roman"/>
+          <w:sz w:val="24"/>
+          <w:szCs w:val="24"/>
+          <w:lang w:eastAsia="zh-CN"/>
+        </w:rPr>
+        <w:t>Projects launch</w:t>
+      </w:r>
       <w:r>
         <w:rPr>
           <w:rFonts w:ascii="Times New Roman" w:hAnsi="Times New Roman" w:cs="Times New Roman" w:hint="eastAsia"/>
-          <w:b/>
           <w:sz w:val="24"/>
           <w:szCs w:val="24"/>
           <w:lang w:eastAsia="zh-CN"/>
         </w:rPr>
-        <w:t>Schedule</w:t>
-      </w:r>
-      <w:bookmarkEnd w:id="5"/>
+        <w:t xml:space="preserve">             </w:t>
+      </w:r>
+      <w:r>
+        <w:rPr>
+          <w:rFonts w:ascii="Times New Roman" w:hAnsi="Times New Roman" w:cs="Times New Roman" w:hint="eastAsia"/>
+          <w:sz w:val="24"/>
+          <w:szCs w:val="24"/>
+          <w:lang w:eastAsia="zh-CN"/>
+        </w:rPr>
+        <w:t xml:space="preserve">                 </w:t>
+      </w:r>
+      <w:r>
+        <w:rPr>
+          <w:rFonts w:ascii="Times New Roman" w:hAnsi="Times New Roman" w:cs="Times New Roman" w:hint="eastAsia"/>
+          <w:sz w:val="24"/>
+          <w:szCs w:val="24"/>
+          <w:lang w:eastAsia="zh-CN"/>
+        </w:rPr>
+        <w:t xml:space="preserve"> </w:t>
+      </w:r>
+      <w:r>
+        <w:rPr>
+          <w:rFonts w:ascii="Times New Roman" w:hAnsi="Times New Roman" w:cs="Times New Roman" w:hint="eastAsia"/>
+          <w:sz w:val="24"/>
+          <w:szCs w:val="24"/>
+          <w:lang w:eastAsia="zh-CN"/>
+        </w:rPr>
+        <w:t>01/30/2013</w:t>
+      </w:r>
     </w:p>
     <w:p>
       <w:pPr>
         <w:jc w:val="both"/>
         <w:rPr>
+          <w:rFonts w:ascii="Times New Roman" w:hAnsi="Times New Roman" w:cs="Times New Roman"/>
+          <w:sz w:val="24"/>
+          <w:szCs w:val="24"/>
+          <w:lang w:eastAsia="zh-CN"/>
+        </w:rPr>
+      </w:pPr>
+      <w:r>
+        <w:rPr>
           <w:rFonts w:ascii="Times New Roman" w:hAnsi="Times New Roman" w:cs="Times New Roman" w:hint="eastAsia"/>
           <w:sz w:val="24"/>
           <w:szCs w:val="24"/>
           <w:lang w:eastAsia="zh-CN"/>
         </w:rPr>
-      </w:pPr>
-      <w:r>
-        <w:rPr>
-          <w:rFonts w:ascii="Times New Roman" w:hAnsi="Times New Roman" w:cs="Times New Roman"/>
+        <w:t>Github</w:t>
+      </w:r>
+      <w:r>
+        <w:rPr>
+          <w:rFonts w:ascii="Times New Roman" w:hAnsi="Times New Roman" w:cs="Times New Roman" w:hint="eastAsia"/>
           <w:sz w:val="24"/>
           <w:szCs w:val="24"/>
           <w:lang w:eastAsia="zh-CN"/>
         </w:rPr>
-        <w:t>Projects launch</w:t>
+        <w:t xml:space="preserve"> </w:t>
       </w:r>
       <w:r>
         <w:rPr>
@@ -1589,7 +1658,7 @@
           <w:szCs w:val="24"/>
           <w:lang w:eastAsia="zh-CN"/>
         </w:rPr>
-        <w:t xml:space="preserve">             </w:t>
+        <w:t>&amp;</w:t>
       </w:r>
       <w:r>
         <w:rPr>
@@ -1598,7 +1667,7 @@
           <w:szCs w:val="24"/>
           <w:lang w:eastAsia="zh-CN"/>
         </w:rPr>
-        <w:t xml:space="preserve">                 </w:t>
+        <w:t xml:space="preserve"> </w:t>
       </w:r>
       <w:r>
         <w:rPr>
@@ -1607,8 +1676,19 @@
           <w:szCs w:val="24"/>
           <w:lang w:eastAsia="zh-CN"/>
         </w:rPr>
-        <w:t xml:space="preserve"> </w:t>
-      </w:r>
+        <w:t>Requirements questions 02/01/2013</w:t>
+      </w:r>
+    </w:p>
+    <w:p>
+      <w:pPr>
+        <w:jc w:val="both"/>
+        <w:rPr>
+          <w:rFonts w:ascii="Times New Roman" w:hAnsi="Times New Roman" w:cs="Times New Roman"/>
+          <w:sz w:val="24"/>
+          <w:szCs w:val="24"/>
+          <w:lang w:eastAsia="zh-CN"/>
+        </w:rPr>
+      </w:pPr>
       <w:r>
         <w:rPr>
           <w:rFonts w:ascii="Times New Roman" w:hAnsi="Times New Roman" w:cs="Times New Roman" w:hint="eastAsia"/>
@@ -1616,19 +1696,46 @@
           <w:szCs w:val="24"/>
           <w:lang w:eastAsia="zh-CN"/>
         </w:rPr>
-        <w:t>01/30/2013</w:t>
+        <w:t xml:space="preserve">Strategy/Plan                                </w:t>
+      </w:r>
+      <w:r>
+        <w:rPr>
+          <w:rFonts w:ascii="Times New Roman" w:hAnsi="Times New Roman" w:cs="Times New Roman" w:hint="eastAsia"/>
+          <w:sz w:val="24"/>
+          <w:szCs w:val="24"/>
+          <w:lang w:eastAsia="zh-CN"/>
+        </w:rPr>
+        <w:t xml:space="preserve">  </w:t>
+      </w:r>
+      <w:r>
+        <w:rPr>
+          <w:rFonts w:ascii="Times New Roman" w:hAnsi="Times New Roman" w:cs="Times New Roman" w:hint="eastAsia"/>
+          <w:sz w:val="24"/>
+          <w:szCs w:val="24"/>
+          <w:lang w:eastAsia="zh-CN"/>
+        </w:rPr>
+        <w:t>02/04/2013</w:t>
       </w:r>
     </w:p>
     <w:p>
       <w:pPr>
         <w:jc w:val="both"/>
         <w:rPr>
+          <w:rFonts w:ascii="Times New Roman" w:hAnsi="Times New Roman" w:cs="Times New Roman"/>
+          <w:sz w:val="24"/>
+          <w:szCs w:val="24"/>
+          <w:lang w:eastAsia="zh-CN"/>
+        </w:rPr>
+      </w:pPr>
+      <w:r>
+        <w:rPr>
           <w:rFonts w:ascii="Times New Roman" w:hAnsi="Times New Roman" w:cs="Times New Roman" w:hint="eastAsia"/>
           <w:sz w:val="24"/>
           <w:szCs w:val="24"/>
           <w:lang w:eastAsia="zh-CN"/>
         </w:rPr>
-      </w:pPr>
+        <w:t xml:space="preserve">Project plan                                 </w:t>
+      </w:r>
       <w:r>
         <w:rPr>
           <w:rFonts w:ascii="Times New Roman" w:hAnsi="Times New Roman" w:cs="Times New Roman" w:hint="eastAsia"/>
@@ -1636,7 +1743,7 @@
           <w:szCs w:val="24"/>
           <w:lang w:eastAsia="zh-CN"/>
         </w:rPr>
-        <w:t>Github</w:t>
+        <w:t xml:space="preserve">  </w:t>
       </w:r>
       <w:r>
         <w:rPr>
@@ -1645,8 +1752,19 @@
           <w:szCs w:val="24"/>
           <w:lang w:eastAsia="zh-CN"/>
         </w:rPr>
-        <w:t xml:space="preserve"> </w:t>
-      </w:r>
+        <w:t xml:space="preserve"> 02/06/2013</w:t>
+      </w:r>
+    </w:p>
+    <w:p>
+      <w:pPr>
+        <w:jc w:val="both"/>
+        <w:rPr>
+          <w:rFonts w:ascii="Times New Roman" w:hAnsi="Times New Roman" w:cs="Times New Roman"/>
+          <w:sz w:val="24"/>
+          <w:szCs w:val="24"/>
+          <w:lang w:eastAsia="zh-CN"/>
+        </w:rPr>
+      </w:pPr>
       <w:r>
         <w:rPr>
           <w:rFonts w:ascii="Times New Roman" w:hAnsi="Times New Roman" w:cs="Times New Roman" w:hint="eastAsia"/>
@@ -1654,7 +1772,7 @@
           <w:szCs w:val="24"/>
           <w:lang w:eastAsia="zh-CN"/>
         </w:rPr>
-        <w:t>&amp;</w:t>
+        <w:t xml:space="preserve">Interview                                     </w:t>
       </w:r>
       <w:r>
         <w:rPr>
@@ -1663,7 +1781,7 @@
           <w:szCs w:val="24"/>
           <w:lang w:eastAsia="zh-CN"/>
         </w:rPr>
-        <w:t xml:space="preserve"> </w:t>
+        <w:t xml:space="preserve">  </w:t>
       </w:r>
       <w:r>
         <w:rPr>
@@ -1672,19 +1790,28 @@
           <w:szCs w:val="24"/>
           <w:lang w:eastAsia="zh-CN"/>
         </w:rPr>
-        <w:t>Requirements questions 02/01/2013</w:t>
+        <w:t xml:space="preserve"> 02/08/2013</w:t>
       </w:r>
     </w:p>
     <w:p>
       <w:pPr>
         <w:jc w:val="both"/>
         <w:rPr>
+          <w:rFonts w:ascii="Times New Roman" w:hAnsi="Times New Roman" w:cs="Times New Roman"/>
+          <w:sz w:val="24"/>
+          <w:szCs w:val="24"/>
+          <w:lang w:eastAsia="zh-CN"/>
+        </w:rPr>
+      </w:pPr>
+      <w:r>
+        <w:rPr>
           <w:rFonts w:ascii="Times New Roman" w:hAnsi="Times New Roman" w:cs="Times New Roman" w:hint="eastAsia"/>
           <w:sz w:val="24"/>
           <w:szCs w:val="24"/>
           <w:lang w:eastAsia="zh-CN"/>
         </w:rPr>
-      </w:pPr>
+        <w:t xml:space="preserve">Task                                             </w:t>
+      </w:r>
       <w:r>
         <w:rPr>
           <w:rFonts w:ascii="Times New Roman" w:hAnsi="Times New Roman" w:cs="Times New Roman" w:hint="eastAsia"/>
@@ -1692,7 +1819,7 @@
           <w:szCs w:val="24"/>
           <w:lang w:eastAsia="zh-CN"/>
         </w:rPr>
-        <w:t xml:space="preserve">Strategy/Plan                                </w:t>
+        <w:t xml:space="preserve">   </w:t>
       </w:r>
       <w:r>
         <w:rPr>
@@ -1701,6 +1828,35 @@
           <w:szCs w:val="24"/>
           <w:lang w:eastAsia="zh-CN"/>
         </w:rPr>
+        <w:t>02/10/2013</w:t>
+      </w:r>
+    </w:p>
+    <w:p>
+      <w:pPr>
+        <w:jc w:val="both"/>
+        <w:rPr>
+          <w:rFonts w:ascii="Times New Roman" w:hAnsi="Times New Roman" w:cs="Times New Roman"/>
+          <w:sz w:val="24"/>
+          <w:szCs w:val="24"/>
+          <w:lang w:eastAsia="zh-CN"/>
+        </w:rPr>
+      </w:pPr>
+      <w:r>
+        <w:rPr>
+          <w:rFonts w:ascii="Times New Roman" w:hAnsi="Times New Roman" w:cs="Times New Roman" w:hint="eastAsia"/>
+          <w:sz w:val="24"/>
+          <w:szCs w:val="24"/>
+          <w:lang w:eastAsia="zh-CN"/>
+        </w:rPr>
+        <w:t xml:space="preserve">Requirements                               </w:t>
+      </w:r>
+      <w:r>
+        <w:rPr>
+          <w:rFonts w:ascii="Times New Roman" w:hAnsi="Times New Roman" w:cs="Times New Roman" w:hint="eastAsia"/>
+          <w:sz w:val="24"/>
+          <w:szCs w:val="24"/>
+          <w:lang w:eastAsia="zh-CN"/>
+        </w:rPr>
         <w:t xml:space="preserve">  </w:t>
       </w:r>
       <w:r>
@@ -1710,175 +1866,14 @@
           <w:szCs w:val="24"/>
           <w:lang w:eastAsia="zh-CN"/>
         </w:rPr>
-        <w:t>02/04/2013</w:t>
+        <w:t>02/11/2013</w:t>
       </w:r>
     </w:p>
     <w:p>
       <w:pPr>
         <w:jc w:val="both"/>
         <w:rPr>
-          <w:rFonts w:ascii="Times New Roman" w:hAnsi="Times New Roman" w:cs="Times New Roman" w:hint="eastAsia"/>
-          <w:sz w:val="24"/>
-          <w:szCs w:val="24"/>
-          <w:lang w:eastAsia="zh-CN"/>
-        </w:rPr>
-      </w:pPr>
-      <w:r>
-        <w:rPr>
-          <w:rFonts w:ascii="Times New Roman" w:hAnsi="Times New Roman" w:cs="Times New Roman" w:hint="eastAsia"/>
-          <w:sz w:val="24"/>
-          <w:szCs w:val="24"/>
-          <w:lang w:eastAsia="zh-CN"/>
-        </w:rPr>
-        <w:t xml:space="preserve">Project plan                                 </w:t>
-      </w:r>
-      <w:r>
-        <w:rPr>
-          <w:rFonts w:ascii="Times New Roman" w:hAnsi="Times New Roman" w:cs="Times New Roman" w:hint="eastAsia"/>
-          <w:sz w:val="24"/>
-          <w:szCs w:val="24"/>
-          <w:lang w:eastAsia="zh-CN"/>
-        </w:rPr>
-        <w:t xml:space="preserve">  </w:t>
-      </w:r>
-      <w:r>
-        <w:rPr>
-          <w:rFonts w:ascii="Times New Roman" w:hAnsi="Times New Roman" w:cs="Times New Roman" w:hint="eastAsia"/>
-          <w:sz w:val="24"/>
-          <w:szCs w:val="24"/>
-          <w:lang w:eastAsia="zh-CN"/>
-        </w:rPr>
-        <w:t xml:space="preserve"> 02/06/2013</w:t>
-      </w:r>
-    </w:p>
-    <w:p>
-      <w:pPr>
-        <w:jc w:val="both"/>
-        <w:rPr>
-          <w:rFonts w:ascii="Times New Roman" w:hAnsi="Times New Roman" w:cs="Times New Roman" w:hint="eastAsia"/>
-          <w:sz w:val="24"/>
-          <w:szCs w:val="24"/>
-          <w:lang w:eastAsia="zh-CN"/>
-        </w:rPr>
-      </w:pPr>
-      <w:r>
-        <w:rPr>
-          <w:rFonts w:ascii="Times New Roman" w:hAnsi="Times New Roman" w:cs="Times New Roman" w:hint="eastAsia"/>
-          <w:sz w:val="24"/>
-          <w:szCs w:val="24"/>
-          <w:lang w:eastAsia="zh-CN"/>
-        </w:rPr>
-        <w:t xml:space="preserve">Interview                                     </w:t>
-      </w:r>
-      <w:r>
-        <w:rPr>
-          <w:rFonts w:ascii="Times New Roman" w:hAnsi="Times New Roman" w:cs="Times New Roman" w:hint="eastAsia"/>
-          <w:sz w:val="24"/>
-          <w:szCs w:val="24"/>
-          <w:lang w:eastAsia="zh-CN"/>
-        </w:rPr>
-        <w:t xml:space="preserve">  </w:t>
-      </w:r>
-      <w:r>
-        <w:rPr>
-          <w:rFonts w:ascii="Times New Roman" w:hAnsi="Times New Roman" w:cs="Times New Roman" w:hint="eastAsia"/>
-          <w:sz w:val="24"/>
-          <w:szCs w:val="24"/>
-          <w:lang w:eastAsia="zh-CN"/>
-        </w:rPr>
-        <w:t xml:space="preserve"> 02/08/2013</w:t>
-      </w:r>
-    </w:p>
-    <w:p>
-      <w:pPr>
-        <w:jc w:val="both"/>
-        <w:rPr>
-          <w:rFonts w:ascii="Times New Roman" w:hAnsi="Times New Roman" w:cs="Times New Roman" w:hint="eastAsia"/>
-          <w:sz w:val="24"/>
-          <w:szCs w:val="24"/>
-          <w:lang w:eastAsia="zh-CN"/>
-        </w:rPr>
-      </w:pPr>
-      <w:r>
-        <w:rPr>
-          <w:rFonts w:ascii="Times New Roman" w:hAnsi="Times New Roman" w:cs="Times New Roman" w:hint="eastAsia"/>
-          <w:sz w:val="24"/>
-          <w:szCs w:val="24"/>
-          <w:lang w:eastAsia="zh-CN"/>
-        </w:rPr>
-        <w:t xml:space="preserve">Task                                             </w:t>
-      </w:r>
-      <w:r>
-        <w:rPr>
-          <w:rFonts w:ascii="Times New Roman" w:hAnsi="Times New Roman" w:cs="Times New Roman" w:hint="eastAsia"/>
-          <w:sz w:val="24"/>
-          <w:szCs w:val="24"/>
-          <w:lang w:eastAsia="zh-CN"/>
-        </w:rPr>
-        <w:t xml:space="preserve">   </w:t>
-      </w:r>
-      <w:r>
-        <w:rPr>
-          <w:rFonts w:ascii="Times New Roman" w:hAnsi="Times New Roman" w:cs="Times New Roman" w:hint="eastAsia"/>
-          <w:sz w:val="24"/>
-          <w:szCs w:val="24"/>
-          <w:lang w:eastAsia="zh-CN"/>
-        </w:rPr>
-        <w:t>02/10/2013</w:t>
-      </w:r>
-    </w:p>
-    <w:p>
-      <w:pPr>
-        <w:jc w:val="both"/>
-        <w:rPr>
-          <w:rFonts w:ascii="Times New Roman" w:hAnsi="Times New Roman" w:cs="Times New Roman" w:hint="eastAsia"/>
-          <w:sz w:val="24"/>
-          <w:szCs w:val="24"/>
-          <w:lang w:eastAsia="zh-CN"/>
-        </w:rPr>
-      </w:pPr>
-      <w:r>
-        <w:rPr>
-          <w:rFonts w:ascii="Times New Roman" w:hAnsi="Times New Roman" w:cs="Times New Roman" w:hint="eastAsia"/>
-          <w:sz w:val="24"/>
-          <w:szCs w:val="24"/>
-          <w:lang w:eastAsia="zh-CN"/>
-        </w:rPr>
-        <w:t>Requirements</w:t>
-      </w:r>
-      <w:r>
-        <w:rPr>
-          <w:rFonts w:ascii="Times New Roman" w:hAnsi="Times New Roman" w:cs="Times New Roman" w:hint="eastAsia"/>
-          <w:sz w:val="24"/>
-          <w:szCs w:val="24"/>
-          <w:lang w:eastAsia="zh-CN"/>
-        </w:rPr>
-        <w:t xml:space="preserve">                               </w:t>
-      </w:r>
-      <w:r>
-        <w:rPr>
-          <w:rFonts w:ascii="Times New Roman" w:hAnsi="Times New Roman" w:cs="Times New Roman" w:hint="eastAsia"/>
-          <w:sz w:val="24"/>
-          <w:szCs w:val="24"/>
-          <w:lang w:eastAsia="zh-CN"/>
-        </w:rPr>
-        <w:t xml:space="preserve">  </w:t>
-      </w:r>
-      <w:r>
-        <w:rPr>
-          <w:rFonts w:ascii="Times New Roman" w:hAnsi="Times New Roman" w:cs="Times New Roman" w:hint="eastAsia"/>
-          <w:sz w:val="24"/>
-          <w:szCs w:val="24"/>
-          <w:lang w:eastAsia="zh-CN"/>
-        </w:rPr>
-        <w:t>02/11/2013</w:t>
-      </w:r>
-    </w:p>
-    <w:p>
-      <w:pPr>
-        <w:jc w:val="both"/>
-        <w:rPr>
-          <w:rFonts w:ascii="Times New Roman" w:hAnsi="Times New Roman" w:cs="Times New Roman" w:hint="eastAsia"/>
+          <w:rFonts w:ascii="Times New Roman" w:hAnsi="Times New Roman" w:cs="Times New Roman"/>
           <w:sz w:val="24"/>
           <w:szCs w:val="24"/>
           <w:lang w:eastAsia="zh-CN"/>
@@ -4855,7 +4850,7 @@
 
 <file path=word/comments.xml><?xml version="1.0" encoding="utf-8"?>
 <w:comments xmlns:wpc="http://schemas.microsoft.com/office/word/2010/wordprocessingCanvas" xmlns:mc="http://schemas.openxmlformats.org/markup-compatibility/2006" xmlns:o="urn:schemas-microsoft-com:office:office" xmlns:r="http://schemas.openxmlformats.org/officeDocument/2006/relationships" xmlns:m="http://schemas.openxmlformats.org/officeDocument/2006/math" xmlns:v="urn:schemas-microsoft-com:vml" xmlns:wp14="http://schemas.microsoft.com/office/word/2010/wordprocessingDrawing" xmlns:wp="http://schemas.openxmlformats.org/drawingml/2006/wordprocessingDrawing" xmlns:w10="urn:schemas-microsoft-com:office:word" xmlns:w="http://schemas.openxmlformats.org/wordprocessingml/2006/main" xmlns:w14="http://schemas.microsoft.com/office/word/2010/wordml" xmlns:wpg="http://schemas.microsoft.com/office/word/2010/wordprocessingGroup" xmlns:wpi="http://schemas.microsoft.com/office/word/2010/wordprocessingInk" xmlns:wne="http://schemas.microsoft.com/office/word/2006/wordml" xmlns:wps="http://schemas.microsoft.com/office/word/2010/wordprocessingShape" mc:Ignorable="w14 wp14">
-  <w:comment w:id="0" w:author="Brian Powell" w:date="2013-02-14T23:16:00Z" w:initials="BP">
+  <w:comment w:id="1" w:author="Brian Powell" w:date="2013-02-14T23:16:00Z" w:initials="BP">
     <w:p>
       <w:pPr>
         <w:pStyle w:val="CommentText"/>
@@ -4982,7 +4977,7 @@
           <w:rPr>
             <w:noProof/>
           </w:rPr>
-          <w:t>3</w:t>
+          <w:t>4</w:t>
         </w:r>
         <w:r>
           <w:rPr>
@@ -7325,7 +7320,7 @@
 </file>
 
 <file path=customXml/itemProps1.xml><?xml version="1.0" encoding="utf-8"?>
-<ds:datastoreItem xmlns:ds="http://schemas.openxmlformats.org/officeDocument/2006/customXml" ds:itemID="{2160C91A-ED43-4B12-8AA7-5FAE3CB92592}">
+<ds:datastoreItem xmlns:ds="http://schemas.openxmlformats.org/officeDocument/2006/customXml" ds:itemID="{5ECA844A-79E0-42A4-992D-9DD73ADAF93C}">
   <ds:schemaRefs>
     <ds:schemaRef ds:uri="http://schemas.openxmlformats.org/officeDocument/2006/bibliography"/>
   </ds:schemaRefs>

</xml_diff>